<commit_message>
Update User_manual with Formspree
</commit_message>
<xml_diff>
--- a/documents/User_manual.docx
+++ b/documents/User_manual.docx
@@ -1021,6 +1021,9 @@
         <w:ind w:firstLine="708"/>
       </w:pPr>
       <w:r>
+        <w:rPr>
+          <w:noProof/>
+        </w:rPr>
         <w:drawing>
           <wp:inline distT="0" distB="0" distL="0" distR="0" wp14:anchorId="70BBD27D" wp14:editId="33C1BE64">
             <wp:extent cx="5694219" cy="2352507"/>
@@ -1116,6 +1119,9 @@
         <w:ind w:left="708"/>
       </w:pPr>
       <w:r>
+        <w:rPr>
+          <w:noProof/>
+        </w:rPr>
         <w:drawing>
           <wp:inline distT="0" distB="0" distL="0" distR="0" wp14:anchorId="6AFEA0C0" wp14:editId="628B6ED8">
             <wp:extent cx="5760720" cy="1697990"/>
@@ -1206,6 +1212,9 @@
         <w:ind w:left="708"/>
       </w:pPr>
       <w:r>
+        <w:rPr>
+          <w:noProof/>
+        </w:rPr>
         <w:drawing>
           <wp:inline distT="0" distB="0" distL="0" distR="0" wp14:anchorId="01F2CB78" wp14:editId="2FC6D10B">
             <wp:extent cx="5760720" cy="1818640"/>
@@ -1261,10 +1270,7 @@
         <w:t xml:space="preserve"> gombra </w:t>
       </w:r>
       <w:r>
-        <w:t xml:space="preserve">nyomva </w:t>
-      </w:r>
-      <w:r>
-        <w:t>az alábbi ablak fog megjelenni:</w:t>
+        <w:t>nyomva az alábbi ablak fog megjelenni:</w:t>
       </w:r>
     </w:p>
     <w:p>
@@ -1272,6 +1278,9 @@
         <w:ind w:left="708"/>
       </w:pPr>
       <w:r>
+        <w:rPr>
+          <w:noProof/>
+        </w:rPr>
         <w:drawing>
           <wp:inline distT="0" distB="0" distL="0" distR="0" wp14:anchorId="1D40DD18" wp14:editId="0466C8FC">
             <wp:extent cx="5760720" cy="2602865"/>
@@ -1327,10 +1336,7 @@
         <w:t>Commit changes</w:t>
       </w:r>
       <w:r>
-        <w:t xml:space="preserve"> gombra</w:t>
-      </w:r>
-      <w:r>
-        <w:t xml:space="preserve"> nyomva töltődnek fel a változtatások. </w:t>
+        <w:t xml:space="preserve"> gombra nyomva töltődnek fel a változtatások. </w:t>
       </w:r>
     </w:p>
     <w:p>
@@ -1418,10 +1424,7 @@
         <w:t>&lt;&gt; Code</w:t>
       </w:r>
       <w:r>
-        <w:t xml:space="preserve"> fül alatt</w:t>
-      </w:r>
-      <w:r>
-        <w:t xml:space="preserve"> a </w:t>
+        <w:t xml:space="preserve"> fül alatt a </w:t>
       </w:r>
       <w:r>
         <w:rPr>
@@ -1439,6 +1442,9 @@
         <w:ind w:left="708"/>
       </w:pPr>
       <w:r>
+        <w:rPr>
+          <w:noProof/>
+        </w:rPr>
         <w:drawing>
           <wp:inline distT="0" distB="0" distL="0" distR="0" wp14:anchorId="34587765" wp14:editId="11D37C73">
             <wp:extent cx="5760720" cy="2202180"/>
@@ -1494,6 +1500,9 @@
         <w:ind w:firstLine="708"/>
       </w:pPr>
       <w:r>
+        <w:rPr>
+          <w:noProof/>
+        </w:rPr>
         <w:drawing>
           <wp:inline distT="0" distB="0" distL="0" distR="0" wp14:anchorId="591CD69A" wp14:editId="59C141D8">
             <wp:extent cx="5760720" cy="1256030"/>
@@ -1536,6 +1545,9 @@
         <w:ind w:firstLine="708"/>
       </w:pPr>
       <w:r>
+        <w:rPr>
+          <w:noProof/>
+        </w:rPr>
         <w:drawing>
           <wp:inline distT="0" distB="0" distL="0" distR="0" wp14:anchorId="5EBD3B11" wp14:editId="65DBFBAB">
             <wp:extent cx="5760720" cy="1889125"/>
@@ -1677,6 +1689,9 @@
         <w:ind w:left="360"/>
       </w:pPr>
       <w:r>
+        <w:rPr>
+          <w:noProof/>
+        </w:rPr>
         <w:drawing>
           <wp:inline distT="0" distB="0" distL="0" distR="0" wp14:anchorId="6EFE8316" wp14:editId="3E7871BB">
             <wp:extent cx="5760720" cy="1515745"/>
@@ -1798,6 +1813,9 @@
         <w:ind w:left="360"/>
       </w:pPr>
       <w:r>
+        <w:rPr>
+          <w:noProof/>
+        </w:rPr>
         <w:drawing>
           <wp:inline distT="0" distB="0" distL="0" distR="0" wp14:anchorId="2F5E69D2" wp14:editId="2A3E970A">
             <wp:extent cx="5760720" cy="1515745"/>
@@ -1840,6 +1858,9 @@
         <w:ind w:left="360"/>
       </w:pPr>
       <w:r>
+        <w:rPr>
+          <w:noProof/>
+        </w:rPr>
         <w:drawing>
           <wp:inline distT="0" distB="0" distL="0" distR="0" wp14:anchorId="2690E24F" wp14:editId="7C632F16">
             <wp:extent cx="5251513" cy="2571922"/>
@@ -1940,6 +1961,9 @@
     </w:p>
     <w:p>
       <w:r>
+        <w:rPr>
+          <w:noProof/>
+        </w:rPr>
         <w:drawing>
           <wp:inline distT="0" distB="0" distL="0" distR="0" wp14:anchorId="77668ECE" wp14:editId="0D8FDF52">
             <wp:extent cx="5760720" cy="2980055"/>
@@ -1986,8 +2010,390 @@
       <w:pPr>
         <w:ind w:left="360"/>
       </w:pPr>
-      <w:r>
-        <w:t>A cél email cím megváltoztatásához elég a szöveg fájlokban átírni az összes régi email címet.</w:t>
+    </w:p>
+    <w:p>
+      <w:pPr>
+        <w:ind w:left="360"/>
+      </w:pPr>
+    </w:p>
+    <w:p>
+      <w:pPr>
+        <w:ind w:left="360"/>
+      </w:pPr>
+      <w:r>
+        <w:t xml:space="preserve">A </w:t>
+      </w:r>
+      <w:r>
+        <w:rPr>
+          <w:b/>
+          <w:bCs/>
+        </w:rPr>
+        <w:t>cél email cím megváltoztatásához</w:t>
+      </w:r>
+      <w:r>
+        <w:rPr>
+          <w:b/>
+          <w:bCs/>
+        </w:rPr>
+        <w:t>:</w:t>
+      </w:r>
+      <w:r>
+        <w:t xml:space="preserve"> </w:t>
+      </w:r>
+    </w:p>
+    <w:p>
+      <w:pPr>
+        <w:pStyle w:val="Listaszerbekezds"/>
+        <w:numPr>
+          <w:ilvl w:val="0"/>
+          <w:numId w:val="11"/>
+        </w:numPr>
+      </w:pPr>
+      <w:r>
+        <w:t xml:space="preserve">a </w:t>
+      </w:r>
+      <w:r>
+        <w:rPr>
+          <w:b/>
+          <w:bCs/>
+        </w:rPr>
+        <w:t>Formspree</w:t>
+      </w:r>
+      <w:r>
+        <w:t xml:space="preserve"> </w:t>
+      </w:r>
+      <w:r>
+        <w:t xml:space="preserve">projekt </w:t>
+      </w:r>
+      <w:r>
+        <w:rPr>
+          <w:b/>
+          <w:bCs/>
+        </w:rPr>
+        <w:t>Settings</w:t>
+      </w:r>
+      <w:r>
+        <w:t xml:space="preserve"> füle alatt</w:t>
+      </w:r>
+      <w:r>
+        <w:t>:</w:t>
+      </w:r>
+    </w:p>
+    <w:p>
+      <w:pPr>
+        <w:ind w:left="360"/>
+      </w:pPr>
+      <w:r>
+        <w:drawing>
+          <wp:inline distT="0" distB="0" distL="0" distR="0" wp14:anchorId="3F639491" wp14:editId="2FD4DC34">
+            <wp:extent cx="5760720" cy="2190115"/>
+            <wp:effectExtent l="0" t="0" r="0" b="635"/>
+            <wp:docPr id="1468138418" name="Kép 1" descr="A képen szöveg, Betűtípus, szám, sor látható&#10;&#10;Előfordulhat, hogy az AI által létrehozott tartalom helytelen."/>
+            <wp:cNvGraphicFramePr>
+              <a:graphicFrameLocks xmlns:a="http://schemas.openxmlformats.org/drawingml/2006/main" noChangeAspect="1"/>
+            </wp:cNvGraphicFramePr>
+            <a:graphic xmlns:a="http://schemas.openxmlformats.org/drawingml/2006/main">
+              <a:graphicData uri="http://schemas.openxmlformats.org/drawingml/2006/picture">
+                <pic:pic xmlns:pic="http://schemas.openxmlformats.org/drawingml/2006/picture">
+                  <pic:nvPicPr>
+                    <pic:cNvPr id="1468138418" name="Kép 1" descr="A képen szöveg, Betűtípus, szám, sor látható&#10;&#10;Előfordulhat, hogy az AI által létrehozott tartalom helytelen."/>
+                    <pic:cNvPicPr/>
+                  </pic:nvPicPr>
+                  <pic:blipFill>
+                    <a:blip r:embed="rId18"/>
+                    <a:stretch>
+                      <a:fillRect/>
+                    </a:stretch>
+                  </pic:blipFill>
+                  <pic:spPr>
+                    <a:xfrm>
+                      <a:off x="0" y="0"/>
+                      <a:ext cx="5760720" cy="2190115"/>
+                    </a:xfrm>
+                    <a:prstGeom prst="rect">
+                      <a:avLst/>
+                    </a:prstGeom>
+                  </pic:spPr>
+                </pic:pic>
+              </a:graphicData>
+            </a:graphic>
+          </wp:inline>
+        </w:drawing>
+      </w:r>
+    </w:p>
+    <w:p>
+      <w:pPr>
+        <w:pStyle w:val="Listaszerbekezds"/>
+        <w:numPr>
+          <w:ilvl w:val="0"/>
+          <w:numId w:val="11"/>
+        </w:numPr>
+      </w:pPr>
+      <w:r>
+        <w:lastRenderedPageBreak/>
+        <w:t xml:space="preserve">a </w:t>
+      </w:r>
+      <w:r>
+        <w:rPr>
+          <w:b/>
+          <w:bCs/>
+        </w:rPr>
+        <w:t>Target Email</w:t>
+      </w:r>
+      <w:r>
+        <w:t xml:space="preserve"> résznél az </w:t>
+      </w:r>
+      <w:r>
+        <w:rPr>
+          <w:b/>
+          <w:bCs/>
+        </w:rPr>
+        <w:t>account page</w:t>
+      </w:r>
+      <w:r>
+        <w:t xml:space="preserve"> linkre kattintva:</w:t>
+      </w:r>
+    </w:p>
+    <w:p>
+      <w:pPr>
+        <w:ind w:left="360"/>
+      </w:pPr>
+      <w:r>
+        <w:drawing>
+          <wp:inline distT="0" distB="0" distL="0" distR="0" wp14:anchorId="0134D889" wp14:editId="3626775F">
+            <wp:extent cx="5760720" cy="1864995"/>
+            <wp:effectExtent l="0" t="0" r="0" b="1905"/>
+            <wp:docPr id="721258195" name="Kép 1" descr="A képen szöveg, Betűtípus, sor, képernyőkép látható&#10;&#10;Előfordulhat, hogy az AI által létrehozott tartalom helytelen."/>
+            <wp:cNvGraphicFramePr>
+              <a:graphicFrameLocks xmlns:a="http://schemas.openxmlformats.org/drawingml/2006/main" noChangeAspect="1"/>
+            </wp:cNvGraphicFramePr>
+            <a:graphic xmlns:a="http://schemas.openxmlformats.org/drawingml/2006/main">
+              <a:graphicData uri="http://schemas.openxmlformats.org/drawingml/2006/picture">
+                <pic:pic xmlns:pic="http://schemas.openxmlformats.org/drawingml/2006/picture">
+                  <pic:nvPicPr>
+                    <pic:cNvPr id="721258195" name="Kép 1" descr="A képen szöveg, Betűtípus, sor, képernyőkép látható&#10;&#10;Előfordulhat, hogy az AI által létrehozott tartalom helytelen."/>
+                    <pic:cNvPicPr/>
+                  </pic:nvPicPr>
+                  <pic:blipFill>
+                    <a:blip r:embed="rId19"/>
+                    <a:stretch>
+                      <a:fillRect/>
+                    </a:stretch>
+                  </pic:blipFill>
+                  <pic:spPr>
+                    <a:xfrm>
+                      <a:off x="0" y="0"/>
+                      <a:ext cx="5760720" cy="1864995"/>
+                    </a:xfrm>
+                    <a:prstGeom prst="rect">
+                      <a:avLst/>
+                    </a:prstGeom>
+                  </pic:spPr>
+                </pic:pic>
+              </a:graphicData>
+            </a:graphic>
+          </wp:inline>
+        </w:drawing>
+      </w:r>
+    </w:p>
+    <w:p>
+      <w:pPr>
+        <w:pStyle w:val="Listaszerbekezds"/>
+        <w:numPr>
+          <w:ilvl w:val="0"/>
+          <w:numId w:val="11"/>
+        </w:numPr>
+      </w:pPr>
+      <w:r>
+        <w:t xml:space="preserve">a </w:t>
+      </w:r>
+      <w:r>
+        <w:rPr>
+          <w:b/>
+          <w:bCs/>
+        </w:rPr>
+        <w:t>Linked Emails</w:t>
+      </w:r>
+      <w:r>
+        <w:t xml:space="preserve"> résznél az </w:t>
+      </w:r>
+      <w:r>
+        <w:rPr>
+          <w:b/>
+          <w:bCs/>
+        </w:rPr>
+        <w:t>Add Email</w:t>
+      </w:r>
+      <w:r>
+        <w:t xml:space="preserve"> gombra kattintva adható új email</w:t>
+      </w:r>
+      <w:r>
+        <w:t xml:space="preserve"> a lehetőségek listájához:</w:t>
+      </w:r>
+    </w:p>
+    <w:p>
+      <w:pPr>
+        <w:ind w:left="360"/>
+      </w:pPr>
+      <w:r>
+        <w:drawing>
+          <wp:inline distT="0" distB="0" distL="0" distR="0" wp14:anchorId="0B7B9060" wp14:editId="6F543849">
+            <wp:extent cx="5760720" cy="2112645"/>
+            <wp:effectExtent l="0" t="0" r="0" b="1905"/>
+            <wp:docPr id="1862327535" name="Kép 1" descr="A képen szöveg, Betűtípus, sor, képernyőkép látható&#10;&#10;Előfordulhat, hogy az AI által létrehozott tartalom helytelen."/>
+            <wp:cNvGraphicFramePr>
+              <a:graphicFrameLocks xmlns:a="http://schemas.openxmlformats.org/drawingml/2006/main" noChangeAspect="1"/>
+            </wp:cNvGraphicFramePr>
+            <a:graphic xmlns:a="http://schemas.openxmlformats.org/drawingml/2006/main">
+              <a:graphicData uri="http://schemas.openxmlformats.org/drawingml/2006/picture">
+                <pic:pic xmlns:pic="http://schemas.openxmlformats.org/drawingml/2006/picture">
+                  <pic:nvPicPr>
+                    <pic:cNvPr id="1862327535" name="Kép 1" descr="A képen szöveg, Betűtípus, sor, képernyőkép látható&#10;&#10;Előfordulhat, hogy az AI által létrehozott tartalom helytelen."/>
+                    <pic:cNvPicPr/>
+                  </pic:nvPicPr>
+                  <pic:blipFill>
+                    <a:blip r:embed="rId20"/>
+                    <a:stretch>
+                      <a:fillRect/>
+                    </a:stretch>
+                  </pic:blipFill>
+                  <pic:spPr>
+                    <a:xfrm>
+                      <a:off x="0" y="0"/>
+                      <a:ext cx="5760720" cy="2112645"/>
+                    </a:xfrm>
+                    <a:prstGeom prst="rect">
+                      <a:avLst/>
+                    </a:prstGeom>
+                  </pic:spPr>
+                </pic:pic>
+              </a:graphicData>
+            </a:graphic>
+          </wp:inline>
+        </w:drawing>
+      </w:r>
+    </w:p>
+    <w:p>
+      <w:pPr>
+        <w:pStyle w:val="Listaszerbekezds"/>
+        <w:numPr>
+          <w:ilvl w:val="0"/>
+          <w:numId w:val="11"/>
+        </w:numPr>
+      </w:pPr>
+      <w:r>
+        <w:t xml:space="preserve">majd az emailben történő verifikálás után </w:t>
+      </w:r>
+      <w:r>
+        <w:t xml:space="preserve">a </w:t>
+      </w:r>
+      <w:r>
+        <w:rPr>
+          <w:b/>
+          <w:bCs/>
+        </w:rPr>
+        <w:t>Formspree</w:t>
+      </w:r>
+      <w:r>
+        <w:t xml:space="preserve"> projekt </w:t>
+      </w:r>
+      <w:r>
+        <w:rPr>
+          <w:b/>
+          <w:bCs/>
+        </w:rPr>
+        <w:t>Settings</w:t>
+      </w:r>
+      <w:r>
+        <w:t xml:space="preserve"> füle alatt</w:t>
+      </w:r>
+      <w:r>
+        <w:t xml:space="preserve"> már be lehet állítani az új email címet is:</w:t>
+      </w:r>
+    </w:p>
+    <w:p>
+      <w:pPr>
+        <w:ind w:left="360"/>
+      </w:pPr>
+      <w:r>
+        <w:drawing>
+          <wp:inline distT="0" distB="0" distL="0" distR="0" wp14:anchorId="0F80E732" wp14:editId="74F1865D">
+            <wp:extent cx="5760720" cy="1986915"/>
+            <wp:effectExtent l="0" t="0" r="0" b="0"/>
+            <wp:docPr id="1344004617" name="Kép 1" descr="A képen szöveg, Betűtípus, képernyőkép, szám látható&#10;&#10;Előfordulhat, hogy az AI által létrehozott tartalom helytelen."/>
+            <wp:cNvGraphicFramePr>
+              <a:graphicFrameLocks xmlns:a="http://schemas.openxmlformats.org/drawingml/2006/main" noChangeAspect="1"/>
+            </wp:cNvGraphicFramePr>
+            <a:graphic xmlns:a="http://schemas.openxmlformats.org/drawingml/2006/main">
+              <a:graphicData uri="http://schemas.openxmlformats.org/drawingml/2006/picture">
+                <pic:pic xmlns:pic="http://schemas.openxmlformats.org/drawingml/2006/picture">
+                  <pic:nvPicPr>
+                    <pic:cNvPr id="1344004617" name="Kép 1" descr="A képen szöveg, Betűtípus, képernyőkép, szám látható&#10;&#10;Előfordulhat, hogy az AI által létrehozott tartalom helytelen."/>
+                    <pic:cNvPicPr/>
+                  </pic:nvPicPr>
+                  <pic:blipFill>
+                    <a:blip r:embed="rId21"/>
+                    <a:stretch>
+                      <a:fillRect/>
+                    </a:stretch>
+                  </pic:blipFill>
+                  <pic:spPr>
+                    <a:xfrm>
+                      <a:off x="0" y="0"/>
+                      <a:ext cx="5760720" cy="1986915"/>
+                    </a:xfrm>
+                    <a:prstGeom prst="rect">
+                      <a:avLst/>
+                    </a:prstGeom>
+                  </pic:spPr>
+                </pic:pic>
+              </a:graphicData>
+            </a:graphic>
+          </wp:inline>
+        </w:drawing>
+      </w:r>
+    </w:p>
+    <w:p>
+      <w:pPr>
+        <w:ind w:left="360"/>
+      </w:pPr>
+      <w:r>
+        <w:t>Ezután az új email címre lesznek küldve a form kitöltések.</w:t>
+      </w:r>
+    </w:p>
+    <w:p>
+      <w:pPr>
+        <w:ind w:left="360"/>
+      </w:pPr>
+      <w:r>
+        <w:rPr>
+          <w:b/>
+          <w:bCs/>
+        </w:rPr>
+        <w:t>Fontos</w:t>
+      </w:r>
+      <w:r>
+        <w:t xml:space="preserve">: az alap csomaggal a </w:t>
+      </w:r>
+      <w:r>
+        <w:rPr>
+          <w:b/>
+          <w:bCs/>
+        </w:rPr>
+        <w:t>Formspree</w:t>
+      </w:r>
+      <w:r>
+        <w:t xml:space="preserve"> </w:t>
+      </w:r>
+      <w:r>
+        <w:rPr>
+          <w:b/>
+          <w:bCs/>
+        </w:rPr>
+        <w:t>csak két email címet engedélyez</w:t>
+      </w:r>
+      <w:r>
+        <w:t xml:space="preserve"> egyszerre, de a másodjára hozzáadott email cím lecserélhető.</w:t>
       </w:r>
     </w:p>
     <w:sectPr>
@@ -2124,6 +2530,119 @@
     </w:lvl>
   </w:abstractNum>
   <w:abstractNum w:abstractNumId="1" w15:restartNumberingAfterBreak="0">
+    <w:nsid w:val="195A5841"/>
+    <w:multiLevelType w:val="hybridMultilevel"/>
+    <w:tmpl w:val="B1C2D816"/>
+    <w:lvl w:ilvl="0" w:tplc="040E0001">
+      <w:start w:val="1"/>
+      <w:numFmt w:val="bullet"/>
+      <w:lvlText w:val=""/>
+      <w:lvlJc w:val="left"/>
+      <w:pPr>
+        <w:ind w:left="1080" w:hanging="360"/>
+      </w:pPr>
+      <w:rPr>
+        <w:rFonts w:ascii="Symbol" w:hAnsi="Symbol" w:hint="default"/>
+      </w:rPr>
+    </w:lvl>
+    <w:lvl w:ilvl="1" w:tplc="040E0003" w:tentative="1">
+      <w:start w:val="1"/>
+      <w:numFmt w:val="bullet"/>
+      <w:lvlText w:val="o"/>
+      <w:lvlJc w:val="left"/>
+      <w:pPr>
+        <w:ind w:left="1800" w:hanging="360"/>
+      </w:pPr>
+      <w:rPr>
+        <w:rFonts w:ascii="Courier New" w:hAnsi="Courier New" w:cs="Courier New" w:hint="default"/>
+      </w:rPr>
+    </w:lvl>
+    <w:lvl w:ilvl="2" w:tplc="040E0005" w:tentative="1">
+      <w:start w:val="1"/>
+      <w:numFmt w:val="bullet"/>
+      <w:lvlText w:val=""/>
+      <w:lvlJc w:val="left"/>
+      <w:pPr>
+        <w:ind w:left="2520" w:hanging="360"/>
+      </w:pPr>
+      <w:rPr>
+        <w:rFonts w:ascii="Wingdings" w:hAnsi="Wingdings" w:hint="default"/>
+      </w:rPr>
+    </w:lvl>
+    <w:lvl w:ilvl="3" w:tplc="040E0001" w:tentative="1">
+      <w:start w:val="1"/>
+      <w:numFmt w:val="bullet"/>
+      <w:lvlText w:val=""/>
+      <w:lvlJc w:val="left"/>
+      <w:pPr>
+        <w:ind w:left="3240" w:hanging="360"/>
+      </w:pPr>
+      <w:rPr>
+        <w:rFonts w:ascii="Symbol" w:hAnsi="Symbol" w:hint="default"/>
+      </w:rPr>
+    </w:lvl>
+    <w:lvl w:ilvl="4" w:tplc="040E0003" w:tentative="1">
+      <w:start w:val="1"/>
+      <w:numFmt w:val="bullet"/>
+      <w:lvlText w:val="o"/>
+      <w:lvlJc w:val="left"/>
+      <w:pPr>
+        <w:ind w:left="3960" w:hanging="360"/>
+      </w:pPr>
+      <w:rPr>
+        <w:rFonts w:ascii="Courier New" w:hAnsi="Courier New" w:cs="Courier New" w:hint="default"/>
+      </w:rPr>
+    </w:lvl>
+    <w:lvl w:ilvl="5" w:tplc="040E0005" w:tentative="1">
+      <w:start w:val="1"/>
+      <w:numFmt w:val="bullet"/>
+      <w:lvlText w:val=""/>
+      <w:lvlJc w:val="left"/>
+      <w:pPr>
+        <w:ind w:left="4680" w:hanging="360"/>
+      </w:pPr>
+      <w:rPr>
+        <w:rFonts w:ascii="Wingdings" w:hAnsi="Wingdings" w:hint="default"/>
+      </w:rPr>
+    </w:lvl>
+    <w:lvl w:ilvl="6" w:tplc="040E0001" w:tentative="1">
+      <w:start w:val="1"/>
+      <w:numFmt w:val="bullet"/>
+      <w:lvlText w:val=""/>
+      <w:lvlJc w:val="left"/>
+      <w:pPr>
+        <w:ind w:left="5400" w:hanging="360"/>
+      </w:pPr>
+      <w:rPr>
+        <w:rFonts w:ascii="Symbol" w:hAnsi="Symbol" w:hint="default"/>
+      </w:rPr>
+    </w:lvl>
+    <w:lvl w:ilvl="7" w:tplc="040E0003" w:tentative="1">
+      <w:start w:val="1"/>
+      <w:numFmt w:val="bullet"/>
+      <w:lvlText w:val="o"/>
+      <w:lvlJc w:val="left"/>
+      <w:pPr>
+        <w:ind w:left="6120" w:hanging="360"/>
+      </w:pPr>
+      <w:rPr>
+        <w:rFonts w:ascii="Courier New" w:hAnsi="Courier New" w:cs="Courier New" w:hint="default"/>
+      </w:rPr>
+    </w:lvl>
+    <w:lvl w:ilvl="8" w:tplc="040E0005" w:tentative="1">
+      <w:start w:val="1"/>
+      <w:numFmt w:val="bullet"/>
+      <w:lvlText w:val=""/>
+      <w:lvlJc w:val="left"/>
+      <w:pPr>
+        <w:ind w:left="6840" w:hanging="360"/>
+      </w:pPr>
+      <w:rPr>
+        <w:rFonts w:ascii="Wingdings" w:hAnsi="Wingdings" w:hint="default"/>
+      </w:rPr>
+    </w:lvl>
+  </w:abstractNum>
+  <w:abstractNum w:abstractNumId="2" w15:restartNumberingAfterBreak="0">
     <w:nsid w:val="271D4428"/>
     <w:multiLevelType w:val="hybridMultilevel"/>
     <w:tmpl w:val="FD86BC1E"/>
@@ -2236,7 +2755,7 @@
       </w:rPr>
     </w:lvl>
   </w:abstractNum>
-  <w:abstractNum w:abstractNumId="2" w15:restartNumberingAfterBreak="0">
+  <w:abstractNum w:abstractNumId="3" w15:restartNumberingAfterBreak="0">
     <w:nsid w:val="34415AA7"/>
     <w:multiLevelType w:val="hybridMultilevel"/>
     <w:tmpl w:val="100875E8"/>
@@ -2349,7 +2868,7 @@
       </w:rPr>
     </w:lvl>
   </w:abstractNum>
-  <w:abstractNum w:abstractNumId="3" w15:restartNumberingAfterBreak="0">
+  <w:abstractNum w:abstractNumId="4" w15:restartNumberingAfterBreak="0">
     <w:nsid w:val="47570A64"/>
     <w:multiLevelType w:val="multilevel"/>
     <w:tmpl w:val="888CF208"/>
@@ -2470,7 +2989,7 @@
       </w:rPr>
     </w:lvl>
   </w:abstractNum>
-  <w:abstractNum w:abstractNumId="4" w15:restartNumberingAfterBreak="0">
+  <w:abstractNum w:abstractNumId="5" w15:restartNumberingAfterBreak="0">
     <w:nsid w:val="4D404489"/>
     <w:multiLevelType w:val="hybridMultilevel"/>
     <w:tmpl w:val="F6B6637C"/>
@@ -2583,7 +3102,7 @@
       </w:rPr>
     </w:lvl>
   </w:abstractNum>
-  <w:abstractNum w:abstractNumId="5" w15:restartNumberingAfterBreak="0">
+  <w:abstractNum w:abstractNumId="6" w15:restartNumberingAfterBreak="0">
     <w:nsid w:val="524F6590"/>
     <w:multiLevelType w:val="multilevel"/>
     <w:tmpl w:val="040E001D"/>
@@ -2669,7 +3188,7 @@
       </w:pPr>
     </w:lvl>
   </w:abstractNum>
-  <w:abstractNum w:abstractNumId="6" w15:restartNumberingAfterBreak="0">
+  <w:abstractNum w:abstractNumId="7" w15:restartNumberingAfterBreak="0">
     <w:nsid w:val="5CF03274"/>
     <w:multiLevelType w:val="hybridMultilevel"/>
     <w:tmpl w:val="75FCCE76"/>
@@ -2782,7 +3301,7 @@
       </w:rPr>
     </w:lvl>
   </w:abstractNum>
-  <w:abstractNum w:abstractNumId="7" w15:restartNumberingAfterBreak="0">
+  <w:abstractNum w:abstractNumId="8" w15:restartNumberingAfterBreak="0">
     <w:nsid w:val="61455418"/>
     <w:multiLevelType w:val="hybridMultilevel"/>
     <w:tmpl w:val="B29A63DC"/>
@@ -2895,7 +3414,7 @@
       </w:rPr>
     </w:lvl>
   </w:abstractNum>
-  <w:abstractNum w:abstractNumId="8" w15:restartNumberingAfterBreak="0">
+  <w:abstractNum w:abstractNumId="9" w15:restartNumberingAfterBreak="0">
     <w:nsid w:val="6A34177E"/>
     <w:multiLevelType w:val="hybridMultilevel"/>
     <w:tmpl w:val="E5245B84"/>
@@ -3008,7 +3527,7 @@
       </w:rPr>
     </w:lvl>
   </w:abstractNum>
-  <w:abstractNum w:abstractNumId="9" w15:restartNumberingAfterBreak="0">
+  <w:abstractNum w:abstractNumId="10" w15:restartNumberingAfterBreak="0">
     <w:nsid w:val="7B886465"/>
     <w:multiLevelType w:val="hybridMultilevel"/>
     <w:tmpl w:val="96F853C8"/>
@@ -3122,33 +3641,36 @@
     </w:lvl>
   </w:abstractNum>
   <w:num w:numId="1" w16cid:durableId="1926575991">
-    <w:abstractNumId w:val="3"/>
+    <w:abstractNumId w:val="4"/>
   </w:num>
   <w:num w:numId="2" w16cid:durableId="147788501">
     <w:abstractNumId w:val="0"/>
   </w:num>
   <w:num w:numId="3" w16cid:durableId="1481771990">
-    <w:abstractNumId w:val="4"/>
+    <w:abstractNumId w:val="5"/>
   </w:num>
   <w:num w:numId="4" w16cid:durableId="1258292854">
+    <w:abstractNumId w:val="10"/>
+  </w:num>
+  <w:num w:numId="5" w16cid:durableId="1197889530">
+    <w:abstractNumId w:val="7"/>
+  </w:num>
+  <w:num w:numId="6" w16cid:durableId="1928077022">
+    <w:abstractNumId w:val="8"/>
+  </w:num>
+  <w:num w:numId="7" w16cid:durableId="508570908">
+    <w:abstractNumId w:val="3"/>
+  </w:num>
+  <w:num w:numId="8" w16cid:durableId="588658510">
     <w:abstractNumId w:val="9"/>
   </w:num>
-  <w:num w:numId="5" w16cid:durableId="1197889530">
+  <w:num w:numId="9" w16cid:durableId="1887254119">
     <w:abstractNumId w:val="6"/>
   </w:num>
-  <w:num w:numId="6" w16cid:durableId="1928077022">
-    <w:abstractNumId w:val="7"/>
-  </w:num>
-  <w:num w:numId="7" w16cid:durableId="508570908">
+  <w:num w:numId="10" w16cid:durableId="324826113">
     <w:abstractNumId w:val="2"/>
   </w:num>
-  <w:num w:numId="8" w16cid:durableId="588658510">
-    <w:abstractNumId w:val="8"/>
-  </w:num>
-  <w:num w:numId="9" w16cid:durableId="1887254119">
-    <w:abstractNumId w:val="5"/>
-  </w:num>
-  <w:num w:numId="10" w16cid:durableId="324826113">
+  <w:num w:numId="11" w16cid:durableId="240678429">
     <w:abstractNumId w:val="1"/>
   </w:num>
 </w:numbering>
@@ -3755,6 +4277,7 @@
   <w:style w:type="character" w:default="1" w:styleId="Bekezdsalapbettpusa">
     <w:name w:val="Default Paragraph Font"/>
     <w:uiPriority w:val="1"/>
+    <w:semiHidden/>
     <w:unhideWhenUsed/>
   </w:style>
   <w:style w:type="table" w:default="1" w:styleId="Normltblzat">

</xml_diff>